<commit_message>
Changes made to the Android Life Cycle Report
</commit_message>
<xml_diff>
--- a/Reports/Android Life Cycle/Android Life Cycle Report.docx
+++ b/Reports/Android Life Cycle/Android Life Cycle Report.docx
@@ -301,7 +301,10 @@
         <w:t xml:space="preserve"> the </w:t>
       </w:r>
       <w:r>
-        <w:t>system will create and configure the backbone of the program required for the lifecycle of its operation, also things like layout for the main activity or the first UI would be configured here.</w:t>
+        <w:t>system will create and configure the backbone of the program required for the lifecycle of its operation, also things like layout for the main activity or the first UI wou</w:t>
+      </w:r>
+      <w:r>
+        <w:t>ld be configured here.</w:t>
       </w:r>
       <w:r>
         <w:br/>
@@ -309,7 +312,10 @@
       </w:r>
       <w:proofErr w:type="spellStart"/>
       <w:r>
-        <w:t>OnCreate</w:t>
+        <w:t>o</w:t>
+      </w:r>
+      <w:r>
+        <w:t>nCreate</w:t>
       </w:r>
       <w:proofErr w:type="spellEnd"/>
       <w:r>
@@ -349,11 +355,9 @@
       </w:r>
     </w:p>
     <w:p>
-      <w:proofErr w:type="spellStart"/>
       <w:r>
         <w:t>The</w:t>
       </w:r>
-      <w:proofErr w:type="spellEnd"/>
       <w:r>
         <w:t xml:space="preserve"> s</w:t>
       </w:r>
@@ -440,7 +444,43 @@
         <w:t>):</w:t>
       </w:r>
     </w:p>
-    <w:p/>
+    <w:p>
+      <w:proofErr w:type="spellStart"/>
+      <w:r>
+        <w:t>onPause</w:t>
+      </w:r>
+      <w:proofErr w:type="spellEnd"/>
+      <w:r>
+        <w:t>() state is called when the focus is taken off the application, it does exactly what it says, it pauses the application without killing it so that the system can come back to it later without losing any progress, the application is still running but is paused and in the background.</w:t>
+      </w:r>
+      <w:r>
+        <w:t xml:space="preserve"> This is an opposite state from resume.</w:t>
+      </w:r>
+      <w:r>
+        <w:t xml:space="preserve"> When in this state, there are two possibilities, either </w:t>
+      </w:r>
+      <w:proofErr w:type="spellStart"/>
+      <w:proofErr w:type="gramStart"/>
+      <w:r>
+        <w:t>onResume</w:t>
+      </w:r>
+      <w:proofErr w:type="spellEnd"/>
+      <w:r>
+        <w:t>(</w:t>
+      </w:r>
+      <w:proofErr w:type="gramEnd"/>
+      <w:r>
+        <w:t xml:space="preserve">) will be called and the application will carry on or </w:t>
+      </w:r>
+      <w:proofErr w:type="spellStart"/>
+      <w:r>
+        <w:t>onStop</w:t>
+      </w:r>
+      <w:proofErr w:type="spellEnd"/>
+      <w:r>
+        <w:t>() will be called in order to stop it.</w:t>
+      </w:r>
+    </w:p>
     <w:p>
       <w:pPr>
         <w:pStyle w:val="Heading2"/>
@@ -459,7 +499,64 @@
         <w:t>):</w:t>
       </w:r>
     </w:p>
-    <w:p/>
+    <w:p>
+      <w:r>
+        <w:t xml:space="preserve">This </w:t>
+      </w:r>
+      <w:proofErr w:type="spellStart"/>
+      <w:r>
+        <w:t>callback</w:t>
+      </w:r>
+      <w:proofErr w:type="spellEnd"/>
+      <w:r>
+        <w:t xml:space="preserve"> is called when the activity has either finished running or when the UI is no longer visible to the user. After the call, the activity releases the resources it doesn’t need to free up memory, all the necessary CPU intensive operations can be performed on this </w:t>
+      </w:r>
+      <w:proofErr w:type="spellStart"/>
+      <w:r>
+        <w:t>callback</w:t>
+      </w:r>
+      <w:proofErr w:type="spellEnd"/>
+      <w:r>
+        <w:t xml:space="preserve">, such as saving data to the database, etc. This </w:t>
+      </w:r>
+      <w:proofErr w:type="spellStart"/>
+      <w:r>
+        <w:t>callback</w:t>
+      </w:r>
+      <w:proofErr w:type="spellEnd"/>
+      <w:r>
+        <w:t xml:space="preserve"> is often followed by </w:t>
+      </w:r>
+      <w:proofErr w:type="spellStart"/>
+      <w:proofErr w:type="gramStart"/>
+      <w:r>
+        <w:t>onRestart</w:t>
+      </w:r>
+      <w:proofErr w:type="spellEnd"/>
+      <w:r>
+        <w:t>(</w:t>
+      </w:r>
+      <w:proofErr w:type="gramEnd"/>
+      <w:r>
+        <w:t xml:space="preserve">) or </w:t>
+      </w:r>
+      <w:proofErr w:type="spellStart"/>
+      <w:r>
+        <w:t>onDestroy</w:t>
+      </w:r>
+      <w:proofErr w:type="spellEnd"/>
+      <w:r>
+        <w:t xml:space="preserve">() </w:t>
+      </w:r>
+      <w:proofErr w:type="spellStart"/>
+      <w:r>
+        <w:t>callback</w:t>
+      </w:r>
+      <w:proofErr w:type="spellEnd"/>
+      <w:r>
+        <w:t>.</w:t>
+      </w:r>
+    </w:p>
     <w:p>
       <w:pPr>
         <w:pStyle w:val="Heading2"/>
@@ -478,7 +575,11 @@
         <w:t>):</w:t>
       </w:r>
     </w:p>
-    <w:p/>
+    <w:p>
+      <w:r>
+        <w:t>This is the final call of an activity, after it is invoked the activity gets destroyed and all the remaining resources gets released.</w:t>
+      </w:r>
+    </w:p>
     <w:p>
       <w:pPr>
         <w:pStyle w:val="Heading1"/>
@@ -553,7 +654,45 @@
         </w:drawing>
       </w:r>
     </w:p>
+    <w:p>
+      <w:pPr>
+        <w:pStyle w:val="Heading1"/>
+      </w:pPr>
+      <w:r>
+        <w:lastRenderedPageBreak/>
+        <w:t>Sources:</w:t>
+      </w:r>
+    </w:p>
+    <w:p>
+      <w:hyperlink r:id="rId9" w:history="1">
+        <w:r>
+          <w:rPr>
+            <w:rStyle w:val="Hyperlink"/>
+          </w:rPr>
+          <w:t>https://developer.android.com/guide/components/activities/activity-lifecycle.html</w:t>
+        </w:r>
+      </w:hyperlink>
+    </w:p>
+    <w:p>
+      <w:hyperlink r:id="rId10" w:history="1">
+        <w:r>
+          <w:rPr>
+            <w:rStyle w:val="Hyperlink"/>
+          </w:rPr>
+          <w:t>https://stackoverflow.com/questions/8515936/android-activity-life-cycle-what-are-all-these-methods-for</w:t>
+        </w:r>
+      </w:hyperlink>
+    </w:p>
+    <w:p>
+      <w:r>
+        <w:t>Android</w:t>
+      </w:r>
+      <w:r>
+        <w:t xml:space="preserve"> Game Programming for Dummies - Derek James</w:t>
+      </w:r>
+    </w:p>
     <w:sectPr>
+      <w:footerReference w:type="default" r:id="rId11"/>
       <w:pgSz w:w="11906" w:h="16838"/>
       <w:pgMar w:top="1440" w:right="1440" w:bottom="1440" w:left="1440" w:header="708" w:footer="708" w:gutter="0"/>
       <w:cols w:space="708"/>
@@ -586,6 +725,36 @@
     </w:p>
   </w:endnote>
 </w:endnotes>
+</file>
+
+<file path=word/footer1.xml><?xml version="1.0" encoding="utf-8"?>
+<w:ftr xmlns:ve="http://schemas.openxmlformats.org/markup-compatibility/2006" xmlns:o="urn:schemas-microsoft-com:office:office" xmlns:r="http://schemas.openxmlformats.org/officeDocument/2006/relationships" xmlns:m="http://schemas.openxmlformats.org/officeDocument/2006/math" xmlns:v="urn:schemas-microsoft-com:vml" xmlns:wp="http://schemas.openxmlformats.org/drawingml/2006/wordprocessingDrawing" xmlns:w10="urn:schemas-microsoft-com:office:word" xmlns:w="http://schemas.openxmlformats.org/wordprocessingml/2006/main" xmlns:wne="http://schemas.microsoft.com/office/word/2006/wordml">
+  <w:p>
+    <w:pPr>
+      <w:pStyle w:val="Footer"/>
+    </w:pPr>
+    <w:proofErr w:type="spellStart"/>
+    <w:r>
+      <w:t>Patryk</w:t>
+    </w:r>
+    <w:proofErr w:type="spellEnd"/>
+    <w:r>
+      <w:t xml:space="preserve"> </w:t>
+    </w:r>
+    <w:proofErr w:type="spellStart"/>
+    <w:r>
+      <w:t>Pawlicki</w:t>
+    </w:r>
+    <w:proofErr w:type="spellEnd"/>
+    <w:r>
+      <w:tab/>
+    </w:r>
+    <w:r>
+      <w:tab/>
+      <w:t>02/11/2017</w:t>
+    </w:r>
+  </w:p>
+</w:ftr>
 </file>
 
 <file path=word/footnotes.xml><?xml version="1.0" encoding="utf-8"?>
@@ -1126,6 +1295,17 @@
       <w:color w:val="365F91" w:themeColor="accent1" w:themeShade="BF"/>
       <w:sz w:val="28"/>
       <w:szCs w:val="28"/>
+    </w:rPr>
+  </w:style>
+  <w:style w:type="character" w:styleId="Hyperlink">
+    <w:name w:val="Hyperlink"/>
+    <w:basedOn w:val="DefaultParagraphFont"/>
+    <w:uiPriority w:val="99"/>
+    <w:unhideWhenUsed/>
+    <w:rsid w:val="00A53DF1"/>
+    <w:rPr>
+      <w:color w:val="0000FF" w:themeColor="hyperlink"/>
+      <w:u w:val="single"/>
     </w:rPr>
   </w:style>
 </w:styles>

</xml_diff>